<commit_message>
Modify OOD and Add pdf version
</commit_message>
<xml_diff>
--- a/doc/OOD.docx
+++ b/doc/OOD.docx
@@ -23,55 +23,195 @@
       </w:r>
     </w:p>
     <w:p>
-      <w:proofErr w:type="spellStart"/>
       <w:r>
         <w:t>LoginActivity</w:t>
       </w:r>
-      <w:proofErr w:type="spellEnd"/>
-    </w:p>
-    <w:p>
-      <w:proofErr w:type="spellStart"/>
+    </w:p>
+    <w:p>
+      <w:r>
+        <w:t>{</w:t>
+      </w:r>
+    </w:p>
+    <w:p>
+      <w:pPr>
+        <w:ind w:firstLine="220"/>
+      </w:pPr>
+      <w:r>
+        <w:t>FetchUser(Username, Password);</w:t>
+      </w:r>
+      <w:r>
+        <w:t xml:space="preserve"> // Return a User object</w:t>
+      </w:r>
+    </w:p>
+    <w:p>
+      <w:pPr>
+        <w:ind w:firstLine="220"/>
+      </w:pPr>
+      <w:r>
+        <w:t>Login(User);</w:t>
+      </w:r>
+      <w:r>
+        <w:t xml:space="preserve"> // Set the current user as User</w:t>
+      </w:r>
+    </w:p>
+    <w:p>
+      <w:r>
+        <w:t>}</w:t>
+      </w:r>
+    </w:p>
+    <w:p>
       <w:r>
         <w:t>NewUserActivity</w:t>
       </w:r>
-      <w:proofErr w:type="spellEnd"/>
-    </w:p>
-    <w:p>
-      <w:proofErr w:type="spellStart"/>
+    </w:p>
+    <w:p>
+      <w:r>
+        <w:t>{</w:t>
+      </w:r>
+    </w:p>
+    <w:p>
+      <w:pPr>
+        <w:ind w:firstLine="220"/>
+      </w:pPr>
+      <w:r>
+        <w:t>AddUser(</w:t>
+      </w:r>
+      <w:r>
+        <w:t>Username, Password, Height, Weight, Gender</w:t>
+      </w:r>
+      <w:r>
+        <w:t>);</w:t>
+      </w:r>
+      <w:r>
+        <w:t xml:space="preserve"> // Add a new user</w:t>
+      </w:r>
+    </w:p>
+    <w:p>
+      <w:r>
+        <w:t>}</w:t>
+      </w:r>
+    </w:p>
+    <w:p>
       <w:r>
         <w:t>NewFoodActivity</w:t>
       </w:r>
-      <w:proofErr w:type="spellEnd"/>
-    </w:p>
-    <w:p>
-      <w:proofErr w:type="spellStart"/>
+    </w:p>
+    <w:p>
+      <w:r>
+        <w:t>{</w:t>
+      </w:r>
+    </w:p>
+    <w:p>
+      <w:pPr>
+        <w:ind w:firstLine="220"/>
+      </w:pPr>
+      <w:r>
+        <w:t>AddFoodbyText(string); // Add a food by text</w:t>
+      </w:r>
+    </w:p>
+    <w:p>
+      <w:pPr>
+        <w:ind w:firstLine="220"/>
+      </w:pPr>
+      <w:r>
+        <w:t>AddFoodbyPhoto(); // Return an image object</w:t>
+      </w:r>
+    </w:p>
+    <w:p>
+      <w:pPr>
+        <w:ind w:firstLine="220"/>
+      </w:pPr>
+      <w:r>
+        <w:t xml:space="preserve">RecognizePhoto(image); // Use the Google Cloud API to recognize the photo, return a food list  </w:t>
+      </w:r>
+    </w:p>
+    <w:p>
+      <w:r>
+        <w:t>}</w:t>
+      </w:r>
+    </w:p>
+    <w:p>
       <w:r>
         <w:t>ConfirmActivity</w:t>
       </w:r>
-      <w:proofErr w:type="spellEnd"/>
-    </w:p>
-    <w:p>
-      <w:proofErr w:type="spellStart"/>
+    </w:p>
+    <w:p>
+      <w:r>
+        <w:t>{</w:t>
+      </w:r>
+    </w:p>
+    <w:p>
+      <w:r>
+        <w:t xml:space="preserve">    ConfirmFood(); // Return a food list</w:t>
+      </w:r>
+    </w:p>
+    <w:p>
+      <w:r>
+        <w:t>}</w:t>
+      </w:r>
+    </w:p>
+    <w:p>
       <w:r>
         <w:t>EstimateActivity</w:t>
       </w:r>
-      <w:proofErr w:type="spellEnd"/>
-    </w:p>
-    <w:p>
-      <w:proofErr w:type="spellStart"/>
+    </w:p>
+    <w:p>
+      <w:r>
+        <w:t>{</w:t>
+      </w:r>
+    </w:p>
+    <w:p>
+      <w:r>
+        <w:t xml:space="preserve">    EstimatedFood(); // Return a food list with estimated weights</w:t>
+      </w:r>
+    </w:p>
+    <w:p>
+      <w:r>
+        <w:t>}</w:t>
+      </w:r>
+    </w:p>
+    <w:p>
       <w:r>
         <w:t>ResultsActivity</w:t>
       </w:r>
-      <w:proofErr w:type="spellEnd"/>
-    </w:p>
-    <w:p>
-      <w:proofErr w:type="spellStart"/>
-      <w:r>
-        <w:t>DetailedResultsActivity</w:t>
-      </w:r>
-      <w:proofErr w:type="spellEnd"/>
-      <w:r>
-        <w:t xml:space="preserve"> </w:t>
+    </w:p>
+    <w:p>
+      <w:r>
+        <w:t>{</w:t>
+      </w:r>
+    </w:p>
+    <w:p>
+      <w:pPr>
+        <w:ind w:firstLine="220"/>
+      </w:pPr>
+      <w:r>
+        <w:t>FetchNutrition(FoodList); // Return a food list with calories and nutrition facts</w:t>
+      </w:r>
+    </w:p>
+    <w:p>
+      <w:pPr>
+        <w:ind w:firstLine="220"/>
+      </w:pPr>
+      <w:r>
+        <w:t>ShowTotalResults(FoodList); // Display the total results</w:t>
+      </w:r>
+    </w:p>
+    <w:p>
+      <w:pPr>
+        <w:ind w:firstLine="220"/>
+      </w:pPr>
+      <w:r>
+        <w:t>ShowDetailedResults(FoodList); // Display the detailed results</w:t>
+      </w:r>
+    </w:p>
+    <w:p>
+      <w:r>
+        <w:t>}</w:t>
+      </w:r>
+    </w:p>
+    <w:p>
+      <w:r>
+        <w:t xml:space="preserve">DetailedResultsActivity </w:t>
       </w:r>
     </w:p>
     <w:p/>
@@ -82,20 +222,13 @@
     </w:p>
     <w:p>
       <w:r>
-        <w:t xml:space="preserve">For the food information, we define a Food class to model the food that the users eat for a meal. The food class should provide the API to interact with Google Vision API and </w:t>
-      </w:r>
-      <w:proofErr w:type="spellStart"/>
-      <w:r>
-        <w:t>Nutritionix</w:t>
-      </w:r>
-      <w:proofErr w:type="spellEnd"/>
-      <w:r>
-        <w:t xml:space="preserve"> API we plan to use.</w:t>
+        <w:t>For the food information, we define a Food class to model the food that the users eat for a meal. The food class should provide the API to interact with Google Vision API and Nutritionix API we plan to use.</w:t>
       </w:r>
     </w:p>
     <w:p/>
     <w:p>
       <w:r>
+        <w:lastRenderedPageBreak/>
         <w:t>Models:</w:t>
       </w:r>
     </w:p>
@@ -106,10 +239,138 @@
     </w:p>
     <w:p>
       <w:r>
+        <w:t>{</w:t>
+      </w:r>
+    </w:p>
+    <w:p>
+      <w:r>
+        <w:t xml:space="preserve">    getters and setters</w:t>
+      </w:r>
+    </w:p>
+    <w:p>
+      <w:r>
+        <w:t>}</w:t>
+      </w:r>
+    </w:p>
+    <w:p>
+      <w:r>
         <w:t>Food</w:t>
+      </w:r>
+    </w:p>
+    <w:p>
+      <w:r>
+        <w:t>{</w:t>
+      </w:r>
+    </w:p>
+    <w:p>
+      <w:pPr>
+        <w:ind w:firstLine="220"/>
+      </w:pPr>
+      <w:r>
+        <w:t>getters and setters</w:t>
+      </w:r>
+    </w:p>
+    <w:p>
+      <w:pPr>
+        <w:ind w:firstLine="220"/>
+      </w:pPr>
+      <w:r>
+        <w:t>Food name;</w:t>
+      </w:r>
+    </w:p>
+    <w:p>
+      <w:pPr>
+        <w:ind w:firstLine="220"/>
+      </w:pPr>
+      <w:r>
+        <w:t>Calories;</w:t>
+      </w:r>
+    </w:p>
+    <w:p>
+      <w:pPr>
+        <w:ind w:firstLine="220"/>
+      </w:pPr>
+      <w:r>
+        <w:t>Weight;</w:t>
+      </w:r>
+    </w:p>
+    <w:p>
+      <w:pPr>
+        <w:ind w:firstLine="220"/>
+      </w:pPr>
+      <w:r>
+        <w:t>Fat;</w:t>
+      </w:r>
+    </w:p>
+    <w:p>
+      <w:pPr>
+        <w:ind w:firstLine="220"/>
+      </w:pPr>
+      <w:r>
+        <w:t>Cholesterol;</w:t>
+      </w:r>
+    </w:p>
+    <w:p>
+      <w:pPr>
+        <w:ind w:firstLine="220"/>
+      </w:pPr>
+      <w:r>
+        <w:t>Sodium;</w:t>
+      </w:r>
+    </w:p>
+    <w:p>
+      <w:pPr>
+        <w:ind w:firstLine="220"/>
+      </w:pPr>
+      <w:r>
+        <w:t>Protein;</w:t>
+      </w:r>
+    </w:p>
+    <w:p>
+      <w:pPr>
+        <w:ind w:firstLine="220"/>
+      </w:pPr>
+      <w:r>
+        <w:t>Carbohydrates;</w:t>
+      </w:r>
+    </w:p>
+    <w:p>
+      <w:r>
+        <w:t>}</w:t>
+      </w:r>
+    </w:p>
+    <w:p>
+      <w:r>
+        <w:t>FoodList</w:t>
+      </w:r>
+    </w:p>
+    <w:p>
+      <w:r>
+        <w:t>{</w:t>
+      </w:r>
+    </w:p>
+    <w:p>
+      <w:pPr>
+        <w:ind w:firstLine="220"/>
+      </w:pPr>
+      <w:r>
+        <w:t>a list of Food objects;</w:t>
       </w:r>
       <w:bookmarkStart w:id="0" w:name="_GoBack"/>
       <w:bookmarkEnd w:id="0"/>
+    </w:p>
+    <w:p>
+      <w:pPr>
+        <w:ind w:firstLine="220"/>
+      </w:pPr>
+      <w:r>
+        <w:t>setters and getters;</w:t>
+      </w:r>
+    </w:p>
+    <w:p>
+      <w:r>
+        <w:t>}</w:t>
+      </w:r>
     </w:p>
     <w:sectPr>
       <w:pgSz w:w="12240" w:h="15840"/>
@@ -240,6 +501,7 @@
     <w:lsdException w:name="HTML Sample" w:semiHidden="1" w:unhideWhenUsed="1"/>
     <w:lsdException w:name="HTML Typewriter" w:semiHidden="1" w:unhideWhenUsed="1"/>
     <w:lsdException w:name="HTML Variable" w:semiHidden="1" w:unhideWhenUsed="1"/>
+    <w:lsdException w:name="Normal Table" w:semiHidden="1" w:unhideWhenUsed="1"/>
     <w:lsdException w:name="annotation subject" w:semiHidden="1" w:unhideWhenUsed="1"/>
     <w:lsdException w:name="No List" w:semiHidden="1" w:unhideWhenUsed="1"/>
     <w:lsdException w:name="Outline List 1" w:semiHidden="1" w:unhideWhenUsed="1"/>
@@ -285,9 +547,11 @@
     <w:lsdException w:name="Table Subtle 1" w:semiHidden="1" w:unhideWhenUsed="1"/>
     <w:lsdException w:name="Table Subtle 2" w:semiHidden="1" w:unhideWhenUsed="1"/>
     <w:lsdException w:name="Table Web 1" w:semiHidden="1" w:unhideWhenUsed="1"/>
+    <w:lsdException w:name="Table Web 2" w:semiHidden="1" w:unhideWhenUsed="1"/>
     <w:lsdException w:name="Table Web 3" w:semiHidden="1" w:unhideWhenUsed="1"/>
     <w:lsdException w:name="Balloon Text" w:semiHidden="1" w:unhideWhenUsed="1"/>
     <w:lsdException w:name="Table Grid" w:uiPriority="39"/>
+    <w:lsdException w:name="Table Theme" w:semiHidden="1" w:unhideWhenUsed="1"/>
     <w:lsdException w:name="Note Level 1" w:semiHidden="1" w:unhideWhenUsed="1"/>
     <w:lsdException w:name="Note Level 2" w:semiHidden="1" w:unhideWhenUsed="1"/>
     <w:lsdException w:name="Note Level 3" w:semiHidden="1" w:unhideWhenUsed="1"/>

</xml_diff>